<commit_message>
added worksheet and key
</commit_message>
<xml_diff>
--- a/boston_marathon_2023/activity#1/boston_marathon_wksht1.docx
+++ b/boston_marathon_2023/activity#1/boston_marathon_wksht1.docx
@@ -19,19 +19,7 @@
     </w:p>
     <w:p>
       <w:r>
-        <w:t>For this activity, you will be exploring data from the 20</w:t>
-      </w:r>
-      <w:r>
-        <w:t>23</w:t>
-      </w:r>
-      <w:r>
-        <w:t xml:space="preserve"> Boston Marathon by analyzing the result</w:t>
-      </w:r>
-      <w:r>
-        <w:t xml:space="preserve"> times </w:t>
-      </w:r>
-      <w:r>
-        <w:t>of the finishing runners. Focusing on the single quantitative variable of result times in seconds, you will examine both visualizations and summary statistics to make key conclusions. The incorporation of z-scores will allow for comparisons to be made between two subsets of the data by determining performance</w:t>
+        <w:t>For this activity, you will be exploring data from the 2023 Boston Marathon by analyzing the result times of the finishing runners. Focusing on the single quantitative variable of result times in seconds, you will examine both visualizations and summary statistics to make key conclusions. The incorporation of z-scores will allow for comparisons to be made between two subsets of the data by determining performance</w:t>
       </w:r>
       <w:r>
         <w:t>s</w:t>
@@ -79,19 +67,7 @@
         <w:rPr>
           <w:rFonts w:ascii="Times New Roman" w:hAnsi="Times New Roman" w:cs="Times New Roman"/>
         </w:rPr>
-        <w:t>Analyze structure</w:t>
-      </w:r>
-      <w:r>
-        <w:rPr>
-          <w:rFonts w:ascii="Times New Roman" w:hAnsi="Times New Roman" w:cs="Times New Roman"/>
-        </w:rPr>
-        <w:t>s</w:t>
-      </w:r>
-      <w:r>
-        <w:rPr>
-          <w:rFonts w:ascii="Times New Roman" w:hAnsi="Times New Roman" w:cs="Times New Roman"/>
-        </w:rPr>
-        <w:t xml:space="preserve"> and distributions of histograms </w:t>
+        <w:t xml:space="preserve">Analyze structures and distributions of histograms </w:t>
       </w:r>
     </w:p>
     <w:p>
@@ -284,6 +260,7 @@
         <w:rPr>
           <w:b/>
           <w:bCs/>
+          <w:noProof/>
         </w:rPr>
         <w:drawing>
           <wp:inline distT="0" distB="0" distL="0" distR="0" wp14:anchorId="5EEA25E6" wp14:editId="02F39758">
@@ -471,23 +448,7 @@
           <w:b/>
           <w:bCs/>
         </w:rPr>
-        <w:t xml:space="preserve">he histogram </w:t>
-      </w:r>
-      <w:r>
-        <w:rPr>
-          <w:rFonts w:ascii="Times New Roman" w:hAnsi="Times New Roman" w:cs="Times New Roman"/>
-          <w:b/>
-          <w:bCs/>
-        </w:rPr>
-        <w:t xml:space="preserve">above </w:t>
-      </w:r>
-      <w:r>
-        <w:rPr>
-          <w:rFonts w:ascii="Times New Roman" w:hAnsi="Times New Roman" w:cs="Times New Roman"/>
-          <w:b/>
-          <w:bCs/>
-        </w:rPr>
-        <w:t xml:space="preserve">of race results times </w:t>
+        <w:t xml:space="preserve">he histogram above of race results times </w:t>
       </w:r>
       <w:r>
         <w:rPr>
@@ -681,21 +642,7 @@
           <w:i/>
           <w:iCs/>
         </w:rPr>
-        <w:t xml:space="preserve">Summary statistics for </w:t>
-      </w:r>
-      <w:r>
-        <w:rPr>
-          <w:i/>
-          <w:iCs/>
-        </w:rPr>
-        <w:t xml:space="preserve">result times (seconds) of </w:t>
-      </w:r>
-      <w:r>
-        <w:rPr>
-          <w:i/>
-          <w:iCs/>
-        </w:rPr>
-        <w:t>all finishers of the race.</w:t>
+        <w:t>Summary statistics for result times (seconds) of all finishers of the race.</w:t>
       </w:r>
     </w:p>
     <w:p>
@@ -710,6 +657,7 @@
         <w:rPr>
           <w:b/>
           <w:bCs/>
+          <w:noProof/>
         </w:rPr>
         <w:drawing>
           <wp:inline distT="0" distB="0" distL="0" distR="0" wp14:anchorId="2777B209" wp14:editId="35F5CAC1">
@@ -860,7 +808,7 @@
           <w:bCs/>
           <w:color w:val="000000"/>
         </w:rPr>
-        <w:t xml:space="preserve">The variance of the sample is </w:t>
+        <w:t>The variance of the sample is 6,892,160. Calculate the standard deviation and provide an interpretation</w:t>
       </w:r>
       <w:r>
         <w:rPr>
@@ -869,61 +817,7 @@
           <w:bCs/>
           <w:color w:val="000000"/>
         </w:rPr>
-        <w:t>6</w:t>
-      </w:r>
-      <w:r>
-        <w:rPr>
-          <w:rFonts w:ascii="Times New Roman" w:hAnsi="Times New Roman" w:cs="Times New Roman"/>
-          <w:b/>
-          <w:bCs/>
-          <w:color w:val="000000"/>
-        </w:rPr>
-        <w:t>,</w:t>
-      </w:r>
-      <w:r>
-        <w:rPr>
-          <w:rFonts w:ascii="Times New Roman" w:hAnsi="Times New Roman" w:cs="Times New Roman"/>
-          <w:b/>
-          <w:bCs/>
-          <w:color w:val="000000"/>
-        </w:rPr>
-        <w:t>892</w:t>
-      </w:r>
-      <w:r>
-        <w:rPr>
-          <w:rFonts w:ascii="Times New Roman" w:hAnsi="Times New Roman" w:cs="Times New Roman"/>
-          <w:b/>
-          <w:bCs/>
-          <w:color w:val="000000"/>
-        </w:rPr>
-        <w:t>,</w:t>
-      </w:r>
-      <w:r>
-        <w:rPr>
-          <w:rFonts w:ascii="Times New Roman" w:hAnsi="Times New Roman" w:cs="Times New Roman"/>
-          <w:b/>
-          <w:bCs/>
-          <w:color w:val="000000"/>
-        </w:rPr>
-        <w:t>160</w:t>
-      </w:r>
-      <w:r>
-        <w:rPr>
-          <w:rFonts w:ascii="Times New Roman" w:hAnsi="Times New Roman" w:cs="Times New Roman"/>
-          <w:b/>
-          <w:bCs/>
-          <w:color w:val="000000"/>
-        </w:rPr>
-        <w:t>. Calculate the standard deviation and provide an interpretation for both numbers</w:t>
-      </w:r>
-      <w:r>
-        <w:rPr>
-          <w:rFonts w:ascii="Times New Roman" w:hAnsi="Times New Roman" w:cs="Times New Roman"/>
-          <w:b/>
-          <w:bCs/>
-          <w:color w:val="000000"/>
-        </w:rPr>
-        <w:t xml:space="preserve"> in context. </w:t>
+        <w:t>.</w:t>
       </w:r>
     </w:p>
     <w:p>
@@ -1303,8 +1197,60 @@
           <w:b/>
           <w:bCs/>
         </w:rPr>
-        <w:t xml:space="preserve">Is a time of 21000 seconds an outlier? What about a time of 7500 seconds? </w:t>
-      </w:r>
+        <w:t xml:space="preserve">Is a time of </w:t>
+      </w:r>
+      <w:r>
+        <w:rPr>
+          <w:rFonts w:ascii="Times New Roman" w:hAnsi="Times New Roman" w:cs="Times New Roman"/>
+          <w:b/>
+          <w:bCs/>
+        </w:rPr>
+        <w:t>195</w:t>
+      </w:r>
+      <w:r>
+        <w:rPr>
+          <w:rFonts w:ascii="Times New Roman" w:hAnsi="Times New Roman" w:cs="Times New Roman"/>
+          <w:b/>
+          <w:bCs/>
+        </w:rPr>
+        <w:t>00 seconds an outlier? What about a time of 7</w:t>
+      </w:r>
+      <w:r>
+        <w:rPr>
+          <w:rFonts w:ascii="Times New Roman" w:hAnsi="Times New Roman" w:cs="Times New Roman"/>
+          <w:b/>
+          <w:bCs/>
+        </w:rPr>
+        <w:t>1</w:t>
+      </w:r>
+      <w:r>
+        <w:rPr>
+          <w:rFonts w:ascii="Times New Roman" w:hAnsi="Times New Roman" w:cs="Times New Roman"/>
+          <w:b/>
+          <w:bCs/>
+        </w:rPr>
+        <w:t xml:space="preserve">00 seconds? </w:t>
+      </w:r>
+    </w:p>
+    <w:p>
+      <w:pPr>
+        <w:pStyle w:val="ListParagraph"/>
+        <w:rPr>
+          <w:rFonts w:ascii="Times New Roman" w:hAnsi="Times New Roman" w:cs="Times New Roman"/>
+          <w:b/>
+          <w:bCs/>
+        </w:rPr>
+      </w:pPr>
+    </w:p>
+    <w:p>
+      <w:pPr>
+        <w:pStyle w:val="ListParagraph"/>
+        <w:rPr>
+          <w:rFonts w:ascii="Times New Roman" w:hAnsi="Times New Roman" w:cs="Times New Roman"/>
+          <w:b/>
+          <w:bCs/>
+        </w:rPr>
+      </w:pPr>
     </w:p>
     <w:p>
       <w:pPr>
@@ -1345,31 +1291,15 @@
           <w:b/>
           <w:bCs/>
         </w:rPr>
-        <w:t>The mean and standard deviation of a</w:t>
-      </w:r>
-      <w:r>
-        <w:rPr>
-          <w:rFonts w:ascii="Times New Roman" w:hAnsi="Times New Roman" w:cs="Times New Roman"/>
-          <w:b/>
-          <w:bCs/>
-        </w:rPr>
-        <w:t xml:space="preserve"> subset of </w:t>
-      </w:r>
-      <w:r>
-        <w:rPr>
-          <w:rFonts w:ascii="Times New Roman" w:hAnsi="Times New Roman" w:cs="Times New Roman"/>
-          <w:b/>
-          <w:bCs/>
-        </w:rPr>
-        <w:t>the data</w:t>
-      </w:r>
-      <w:r>
-        <w:rPr>
-          <w:rFonts w:ascii="Times New Roman" w:hAnsi="Times New Roman" w:cs="Times New Roman"/>
-          <w:b/>
-          <w:bCs/>
-        </w:rPr>
-        <w:t xml:space="preserve"> containing only men’s results </w:t>
+        <w:t xml:space="preserve">The mean and standard deviation of </w:t>
+      </w:r>
+      <w:r>
+        <w:rPr>
+          <w:rFonts w:ascii="Times New Roman" w:hAnsi="Times New Roman" w:cs="Times New Roman"/>
+          <w:b/>
+          <w:bCs/>
+        </w:rPr>
+        <w:t xml:space="preserve">only men’s results </w:t>
       </w:r>
       <w:r>
         <w:rPr>
@@ -1402,6 +1332,22 @@
           <w:bCs/>
         </w:rPr>
         <w:t>7554 seconds.</w:t>
+      </w:r>
+      <w:r>
+        <w:rPr>
+          <w:rFonts w:ascii="Times New Roman" w:hAnsi="Times New Roman" w:cs="Times New Roman"/>
+          <w:b/>
+          <w:bCs/>
+        </w:rPr>
+        <w:t xml:space="preserve"> </w:t>
+      </w:r>
+      <w:r>
+        <w:rPr>
+          <w:rFonts w:ascii="Times New Roman" w:hAnsi="Times New Roman" w:cs="Times New Roman"/>
+          <w:b/>
+          <w:bCs/>
+        </w:rPr>
+        <w:t>Provide an interpretation of the result.</w:t>
       </w:r>
     </w:p>
     <w:p>
@@ -1523,39 +1469,7 @@
           <w:b/>
           <w:bCs/>
         </w:rPr>
-        <w:t xml:space="preserve">The mean and standard deviation of a subset of the data containing only </w:t>
-      </w:r>
-      <w:r>
-        <w:rPr>
-          <w:rFonts w:ascii="Times New Roman" w:hAnsi="Times New Roman" w:cs="Times New Roman"/>
-          <w:b/>
-          <w:bCs/>
-        </w:rPr>
-        <w:t>wo</w:t>
-      </w:r>
-      <w:r>
-        <w:rPr>
-          <w:rFonts w:ascii="Times New Roman" w:hAnsi="Times New Roman" w:cs="Times New Roman"/>
-          <w:b/>
-          <w:bCs/>
-        </w:rPr>
-        <w:t xml:space="preserve">men’s results can be found below. Using this information, calculate the z-score of the top </w:t>
-      </w:r>
-      <w:r>
-        <w:rPr>
-          <w:rFonts w:ascii="Times New Roman" w:hAnsi="Times New Roman" w:cs="Times New Roman"/>
-          <w:b/>
-          <w:bCs/>
-        </w:rPr>
-        <w:t>fe</w:t>
-      </w:r>
-      <w:r>
-        <w:rPr>
-          <w:rFonts w:ascii="Times New Roman" w:hAnsi="Times New Roman" w:cs="Times New Roman"/>
-          <w:b/>
-          <w:bCs/>
-        </w:rPr>
-        <w:t xml:space="preserve">male finisher who completed the race in </w:t>
+        <w:t xml:space="preserve">The mean and standard deviation of only women’s results can be found below. Using this information, calculate the z-score of the top female finisher who completed the race in </w:t>
       </w:r>
       <w:r>
         <w:rPr>
@@ -1572,6 +1486,22 @@
           <w:bCs/>
         </w:rPr>
         <w:t xml:space="preserve"> seconds.</w:t>
+      </w:r>
+      <w:r>
+        <w:rPr>
+          <w:rFonts w:ascii="Times New Roman" w:hAnsi="Times New Roman" w:cs="Times New Roman"/>
+          <w:b/>
+          <w:bCs/>
+        </w:rPr>
+        <w:t xml:space="preserve"> </w:t>
+      </w:r>
+      <w:r>
+        <w:rPr>
+          <w:rFonts w:ascii="Times New Roman" w:hAnsi="Times New Roman" w:cs="Times New Roman"/>
+          <w:b/>
+          <w:bCs/>
+        </w:rPr>
+        <w:t>Provide an interpretation of the result.</w:t>
       </w:r>
     </w:p>
     <w:p>

</xml_diff>

<commit_message>
boston marathon activity complete
</commit_message>
<xml_diff>
--- a/boston_marathon_2023/activity#1/boston_marathon_wksht1.docx
+++ b/boston_marathon_2023/activity#1/boston_marathon_wksht1.docx
@@ -19,13 +19,7 @@
     </w:p>
     <w:p>
       <w:r>
-        <w:t>For this activity, you will be exploring data from the 2023 Boston Marathon by analyzing the result times of the finishing runners. Focusing on the single quantitative variable of result times in seconds, you will examine both visualizations and summary statistics to make key conclusions. The incorporation of z-scores will allow for comparisons to be made between two subsets of the data by determining performance</w:t>
-      </w:r>
-      <w:r>
-        <w:t>s</w:t>
-      </w:r>
-      <w:r>
-        <w:t xml:space="preserve"> of top finishers. </w:t>
+        <w:t xml:space="preserve">For this activity, you will be exploring data from the 2023 Boston Marathon by analyzing the result times of the finishing runners. Focusing on the single quantitative variable of result times in minutes, you will examine both visualizations and summary statistics to make key conclusions. The incorporation of z-scores will allow for comparisons to be made between two subsets of the data by determining performance of top finishers. </w:t>
       </w:r>
     </w:p>
     <w:p/>
@@ -164,13 +158,7 @@
     </w:p>
     <w:p>
       <w:r>
-        <w:t xml:space="preserve">The data below </w:t>
-      </w:r>
-      <w:r>
-        <w:t>shows the top 6 finishers of th</w:t>
-      </w:r>
-      <w:r>
-        <w:t xml:space="preserve">e 2023 Boston Marathon. In addition to the </w:t>
+        <w:t xml:space="preserve">The data below shows the top 6 finishers of the 2023 Boston Marathon. In addition to the </w:t>
       </w:r>
       <w:r>
         <w:rPr>
@@ -180,10 +168,7 @@
         <w:t xml:space="preserve">name </w:t>
       </w:r>
       <w:r>
-        <w:t>of the runner,</w:t>
-      </w:r>
-      <w:r>
-        <w:t xml:space="preserve"> the </w:t>
+        <w:t xml:space="preserve">of the runner, the </w:t>
       </w:r>
       <w:proofErr w:type="spellStart"/>
       <w:r>
@@ -191,7 +176,7 @@
           <w:b/>
           <w:bCs/>
         </w:rPr>
-        <w:t>finish_net_sec</w:t>
+        <w:t>finish_net_minutes</w:t>
       </w:r>
       <w:proofErr w:type="spellEnd"/>
       <w:r>
@@ -202,43 +187,13 @@
         <w:t xml:space="preserve"> </w:t>
       </w:r>
       <w:r>
-        <w:t xml:space="preserve">variable </w:t>
-      </w:r>
-      <w:r>
-        <w:t>shows</w:t>
-      </w:r>
-      <w:r>
-        <w:t xml:space="preserve"> the race result time of the runner </w:t>
-      </w:r>
-      <w:r>
-        <w:t xml:space="preserve">that is timed from when they cross the starting gate at the beginning of the race to the finish line. </w:t>
-      </w:r>
-      <w:r>
-        <w:t>The full data</w:t>
-      </w:r>
-      <w:r>
-        <w:t xml:space="preserve"> (boston_marathon_2023.csv) is </w:t>
-      </w:r>
-      <w:r>
-        <w:t xml:space="preserve">available on the </w:t>
+        <w:t xml:space="preserve">variable shows the race result time of the runner that is timed from when they cross the starting gate at the beginning of the race to the finish line. The full data (boston_marathon_2023.csv) is available on the </w:t>
       </w:r>
       <w:r>
         <w:rPr>
           <w:color w:val="000000"/>
         </w:rPr>
-        <w:t xml:space="preserve">GitHub repo associated with this </w:t>
-      </w:r>
-      <w:r>
-        <w:rPr>
-          <w:color w:val="000000"/>
-        </w:rPr>
-        <w:t>module and</w:t>
-      </w:r>
-      <w:r>
-        <w:rPr>
-          <w:color w:val="000000"/>
-        </w:rPr>
-        <w:t xml:space="preserve"> contains many more variables associated with the runner information and times. </w:t>
+        <w:t xml:space="preserve">GitHub repo associated with this module and contains many more variables associated with the runner information and times. </w:t>
       </w:r>
     </w:p>
     <w:p>
@@ -263,10 +218,10 @@
           <w:noProof/>
         </w:rPr>
         <w:drawing>
-          <wp:inline distT="0" distB="0" distL="0" distR="0" wp14:anchorId="5EEA25E6" wp14:editId="02F39758">
-            <wp:extent cx="2425879" cy="2027104"/>
-            <wp:effectExtent l="0" t="0" r="0" b="5080"/>
-            <wp:docPr id="2" name="Picture 2" descr="A picture containing text, font, screenshot, number&#10;&#10;Description automatically generated"/>
+          <wp:inline distT="0" distB="0" distL="0" distR="0" wp14:anchorId="567532F6" wp14:editId="6930E088">
+            <wp:extent cx="2319460" cy="1663547"/>
+            <wp:effectExtent l="0" t="0" r="5080" b="635"/>
+            <wp:docPr id="4" name="Picture 4" descr="A picture containing text, font, screenshot&#10;&#10;Description automatically generated"/>
             <wp:cNvGraphicFramePr>
               <a:graphicFrameLocks xmlns:a="http://schemas.openxmlformats.org/drawingml/2006/main" noChangeAspect="1"/>
             </wp:cNvGraphicFramePr>
@@ -274,7 +229,7 @@
               <a:graphicData uri="http://schemas.openxmlformats.org/drawingml/2006/picture">
                 <pic:pic xmlns:pic="http://schemas.openxmlformats.org/drawingml/2006/picture">
                   <pic:nvPicPr>
-                    <pic:cNvPr id="2" name="Picture 2" descr="A picture containing text, font, screenshot, number&#10;&#10;Description automatically generated"/>
+                    <pic:cNvPr id="4" name="Picture 4" descr="A picture containing text, font, screenshot&#10;&#10;Description automatically generated"/>
                     <pic:cNvPicPr/>
                   </pic:nvPicPr>
                   <pic:blipFill>
@@ -286,7 +241,7 @@
                   <pic:spPr>
                     <a:xfrm>
                       <a:off x="0" y="0"/>
-                      <a:ext cx="2440389" cy="2039229"/>
+                      <a:ext cx="2340124" cy="1678367"/>
                     </a:xfrm>
                     <a:prstGeom prst="rect">
                       <a:avLst/>
@@ -333,6 +288,8 @@
     <w:p/>
     <w:p/>
     <w:p/>
+    <w:p/>
+    <w:p/>
     <w:p>
       <w:pPr>
         <w:rPr>
@@ -367,6 +324,7 @@
     </w:p>
     <w:p>
       <w:pPr>
+        <w:jc w:val="center"/>
         <w:rPr>
           <w:b/>
           <w:bCs/>
@@ -379,10 +337,10 @@
           <w:noProof/>
         </w:rPr>
         <w:drawing>
-          <wp:inline distT="0" distB="0" distL="0" distR="0" wp14:anchorId="3E5EB878" wp14:editId="1D9AA845">
+          <wp:inline distT="0" distB="0" distL="0" distR="0" wp14:anchorId="1322A118" wp14:editId="328AC779">
             <wp:extent cx="2886419" cy="1649514"/>
             <wp:effectExtent l="0" t="0" r="0" b="1905"/>
-            <wp:docPr id="3" name="Picture 3" descr="A picture containing screenshot, diagram, plot, pixel&#10;&#10;Description automatically generated"/>
+            <wp:docPr id="6" name="Picture 6" descr="A picture containing screenshot, diagram, plot, pixel&#10;&#10;Description automatically generated"/>
             <wp:cNvGraphicFramePr>
               <a:graphicFrameLocks xmlns:a="http://schemas.openxmlformats.org/drawingml/2006/main" noChangeAspect="1"/>
             </wp:cNvGraphicFramePr>
@@ -390,7 +348,7 @@
               <a:graphicData uri="http://schemas.openxmlformats.org/drawingml/2006/picture">
                 <pic:pic xmlns:pic="http://schemas.openxmlformats.org/drawingml/2006/picture">
                   <pic:nvPicPr>
-                    <pic:cNvPr id="3" name="Picture 3" descr="A picture containing screenshot, diagram, plot, pixel&#10;&#10;Description automatically generated"/>
+                    <pic:cNvPr id="6" name="Picture 6" descr="A picture containing screenshot, diagram, plot, pixel&#10;&#10;Description automatically generated"/>
                     <pic:cNvPicPr/>
                   </pic:nvPicPr>
                   <pic:blipFill>
@@ -408,7 +366,7 @@
                   <pic:spPr>
                     <a:xfrm>
                       <a:off x="0" y="0"/>
-                      <a:ext cx="2934094" cy="1676759"/>
+                      <a:ext cx="2910715" cy="1663399"/>
                     </a:xfrm>
                     <a:prstGeom prst="rect">
                       <a:avLst/>
@@ -426,7 +384,7 @@
         <w:pStyle w:val="ListParagraph"/>
         <w:numPr>
           <w:ilvl w:val="0"/>
-          <w:numId w:val="2"/>
+          <w:numId w:val="4"/>
         </w:numPr>
         <w:rPr>
           <w:rFonts w:ascii="Times New Roman" w:hAnsi="Times New Roman" w:cs="Times New Roman"/>
@@ -436,117 +394,25 @@
         <w:rPr>
           <w:rFonts w:ascii="Times New Roman" w:hAnsi="Times New Roman" w:cs="Times New Roman"/>
         </w:rPr>
-        <w:t>Consider t</w:t>
-      </w:r>
-      <w:r>
-        <w:rPr>
-          <w:rFonts w:ascii="Times New Roman" w:hAnsi="Times New Roman" w:cs="Times New Roman"/>
-        </w:rPr>
-        <w:t xml:space="preserve">he histogram above </w:t>
-      </w:r>
-      <w:r>
-        <w:rPr>
-          <w:rFonts w:ascii="Times New Roman" w:hAnsi="Times New Roman" w:cs="Times New Roman"/>
-        </w:rPr>
-        <w:t>comprised of</w:t>
-      </w:r>
-      <w:r>
-        <w:rPr>
-          <w:rFonts w:ascii="Times New Roman" w:hAnsi="Times New Roman" w:cs="Times New Roman"/>
-        </w:rPr>
-        <w:t xml:space="preserve"> race results times </w:t>
-      </w:r>
-      <w:r>
-        <w:rPr>
-          <w:rFonts w:ascii="Times New Roman" w:hAnsi="Times New Roman" w:cs="Times New Roman"/>
-        </w:rPr>
-        <w:t>in seconds</w:t>
-      </w:r>
-      <w:r>
-        <w:rPr>
-          <w:rFonts w:ascii="Times New Roman" w:hAnsi="Times New Roman" w:cs="Times New Roman"/>
-        </w:rPr>
-        <w:t xml:space="preserve"> with </w:t>
-      </w:r>
-      <w:r>
-        <w:rPr>
-          <w:rFonts w:ascii="Times New Roman" w:hAnsi="Times New Roman" w:cs="Times New Roman"/>
-        </w:rPr>
-        <w:t xml:space="preserve">20 </w:t>
-      </w:r>
-      <w:r>
-        <w:rPr>
-          <w:rFonts w:ascii="Times New Roman" w:hAnsi="Times New Roman" w:cs="Times New Roman"/>
-        </w:rPr>
-        <w:t xml:space="preserve">bins. How would it change if </w:t>
-      </w:r>
-      <w:r>
-        <w:rPr>
-          <w:rFonts w:ascii="Times New Roman" w:hAnsi="Times New Roman" w:cs="Times New Roman"/>
-        </w:rPr>
-        <w:t>it</w:t>
-      </w:r>
-      <w:r>
-        <w:rPr>
-          <w:rFonts w:ascii="Times New Roman" w:hAnsi="Times New Roman" w:cs="Times New Roman"/>
-        </w:rPr>
-        <w:t xml:space="preserve"> had 5 bins? What about 100 bins?</w:t>
-      </w:r>
-    </w:p>
-    <w:p>
-      <w:pPr>
-        <w:rPr>
-          <w:b/>
-          <w:bCs/>
-        </w:rPr>
-      </w:pPr>
-    </w:p>
-    <w:p>
-      <w:pPr>
-        <w:rPr>
-          <w:b/>
-          <w:bCs/>
-        </w:rPr>
-      </w:pPr>
-    </w:p>
-    <w:p>
-      <w:pPr>
-        <w:rPr>
-          <w:b/>
-          <w:bCs/>
-        </w:rPr>
-      </w:pPr>
-    </w:p>
-    <w:p>
-      <w:pPr>
-        <w:rPr>
-          <w:b/>
-          <w:bCs/>
-        </w:rPr>
-      </w:pPr>
-    </w:p>
-    <w:p>
-      <w:pPr>
-        <w:rPr>
-          <w:b/>
-          <w:bCs/>
-        </w:rPr>
-      </w:pPr>
-    </w:p>
-    <w:p>
-      <w:pPr>
-        <w:rPr>
-          <w:b/>
-          <w:bCs/>
-        </w:rPr>
-      </w:pPr>
-    </w:p>
+        <w:t xml:space="preserve">a. </w:t>
+      </w:r>
+      <w:r>
+        <w:rPr>
+          <w:rFonts w:ascii="Times New Roman" w:hAnsi="Times New Roman" w:cs="Times New Roman"/>
+        </w:rPr>
+        <w:t>Consider the histogram above comprised of race results times in seconds with 20 bins. How would it change if it had 5 bins? What about 100 bins?</w:t>
+      </w:r>
+    </w:p>
+    <w:p/>
+    <w:p/>
+    <w:p/>
+    <w:p/>
     <w:p>
       <w:pPr>
         <w:pStyle w:val="ListParagraph"/>
         <w:numPr>
           <w:ilvl w:val="0"/>
-          <w:numId w:val="2"/>
+          <w:numId w:val="5"/>
         </w:numPr>
         <w:rPr>
           <w:rFonts w:ascii="Times New Roman" w:hAnsi="Times New Roman" w:cs="Times New Roman"/>
@@ -614,6 +480,14 @@
         <w:pStyle w:val="ListParagraph"/>
         <w:rPr>
           <w:rFonts w:ascii="Times New Roman" w:hAnsi="Times New Roman" w:cs="Times New Roman"/>
+          <w:b/>
+          <w:bCs/>
+        </w:rPr>
+      </w:pPr>
+    </w:p>
+    <w:p>
+      <w:pPr>
+        <w:rPr>
           <w:b/>
           <w:bCs/>
         </w:rPr>
@@ -632,7 +506,7 @@
           <w:i/>
           <w:iCs/>
         </w:rPr>
-        <w:t>Summary statistics for result times (seconds) of all finishers of the race.</w:t>
+        <w:t>Summary statistics for result times (minutes) of all finishers of the race.</w:t>
       </w:r>
     </w:p>
     <w:p>
@@ -650,8 +524,8 @@
           <w:noProof/>
         </w:rPr>
         <w:drawing>
-          <wp:inline distT="0" distB="0" distL="0" distR="0" wp14:anchorId="2777B209" wp14:editId="35F5CAC1">
-            <wp:extent cx="4076700" cy="444500"/>
+          <wp:inline distT="0" distB="0" distL="0" distR="0" wp14:anchorId="111337D0" wp14:editId="2950EBA6">
+            <wp:extent cx="4203700" cy="406400"/>
             <wp:effectExtent l="0" t="0" r="0" b="0"/>
             <wp:docPr id="1" name="Picture 1"/>
             <wp:cNvGraphicFramePr>
@@ -673,7 +547,7 @@
                   <pic:spPr>
                     <a:xfrm>
                       <a:off x="0" y="0"/>
-                      <a:ext cx="4076700" cy="444500"/>
+                      <a:ext cx="4203700" cy="406400"/>
                     </a:xfrm>
                     <a:prstGeom prst="rect">
                       <a:avLst/>
@@ -699,9 +573,19 @@
     <w:p>
       <w:pPr>
         <w:pStyle w:val="ListParagraph"/>
+        <w:rPr>
+          <w:rFonts w:ascii="Times New Roman" w:hAnsi="Times New Roman" w:cs="Times New Roman"/>
+          <w:b/>
+          <w:bCs/>
+        </w:rPr>
+      </w:pPr>
+    </w:p>
+    <w:p>
+      <w:pPr>
+        <w:pStyle w:val="ListParagraph"/>
         <w:numPr>
           <w:ilvl w:val="0"/>
-          <w:numId w:val="2"/>
+          <w:numId w:val="4"/>
         </w:numPr>
         <w:rPr>
           <w:rFonts w:ascii="Times New Roman" w:hAnsi="Times New Roman" w:cs="Times New Roman"/>
@@ -711,32 +595,40 @@
         <w:rPr>
           <w:rFonts w:ascii="Times New Roman" w:hAnsi="Times New Roman" w:cs="Times New Roman"/>
         </w:rPr>
-        <w:t>Calculate the deviation of a result time of 16000 seconds.</w:t>
-      </w:r>
-    </w:p>
-    <w:p>
-      <w:pPr>
-        <w:rPr>
-          <w:b/>
-          <w:bCs/>
-        </w:rPr>
-      </w:pPr>
-    </w:p>
-    <w:p>
-      <w:pPr>
-        <w:rPr>
-          <w:b/>
-          <w:bCs/>
-        </w:rPr>
-      </w:pPr>
-    </w:p>
-    <w:p>
-      <w:pPr>
-        <w:rPr>
-          <w:b/>
-          <w:bCs/>
-        </w:rPr>
-      </w:pPr>
+        <w:t>Calculate the deviation of a result time of 295 seconds.</w:t>
+      </w:r>
+    </w:p>
+    <w:p>
+      <w:pPr>
+        <w:rPr>
+          <w:b/>
+          <w:bCs/>
+        </w:rPr>
+      </w:pPr>
+    </w:p>
+    <w:p>
+      <w:pPr>
+        <w:rPr>
+          <w:b/>
+          <w:bCs/>
+        </w:rPr>
+      </w:pPr>
+    </w:p>
+    <w:p>
+      <w:pPr>
+        <w:ind w:firstLine="360"/>
+        <w:rPr>
+          <w:i/>
+          <w:iCs/>
+        </w:rPr>
+      </w:pPr>
+      <w:r>
+        <w:rPr>
+          <w:i/>
+          <w:iCs/>
+        </w:rPr>
+        <w:t xml:space="preserve">     </w:t>
+      </w:r>
     </w:p>
     <w:p>
       <w:pPr>
@@ -759,7 +651,7 @@
         <w:pStyle w:val="ListParagraph"/>
         <w:numPr>
           <w:ilvl w:val="0"/>
-          <w:numId w:val="2"/>
+          <w:numId w:val="4"/>
         </w:numPr>
         <w:shd w:val="clear" w:color="auto" w:fill="FFFFFF"/>
         <w:tabs>
@@ -790,18 +682,12 @@
           <w:rFonts w:ascii="Times New Roman" w:hAnsi="Times New Roman" w:cs="Times New Roman"/>
           <w:color w:val="000000"/>
         </w:rPr>
-        <w:t>The variance of the sample is 6,892,160. Calculate the standard deviation and provide an interpretation</w:t>
-      </w:r>
-      <w:r>
-        <w:rPr>
-          <w:rFonts w:ascii="Times New Roman" w:hAnsi="Times New Roman" w:cs="Times New Roman"/>
-          <w:color w:val="000000"/>
-        </w:rPr>
-        <w:t>.</w:t>
-      </w:r>
-    </w:p>
-    <w:p>
-      <w:pPr>
+        <w:t>The variance of the sample is 1914.60. Calculate the standard deviation and provide an interpretation.</w:t>
+      </w:r>
+    </w:p>
+    <w:p>
+      <w:pPr>
+        <w:pStyle w:val="ListParagraph"/>
         <w:shd w:val="clear" w:color="auto" w:fill="FFFFFF"/>
         <w:tabs>
           <w:tab w:val="left" w:pos="916"/>
@@ -822,14 +708,14 @@
           <w:tab w:val="left" w:pos="14656"/>
         </w:tabs>
         <w:rPr>
-          <w:b/>
-          <w:bCs/>
+          <w:rFonts w:ascii="Times New Roman" w:hAnsi="Times New Roman" w:cs="Times New Roman"/>
           <w:color w:val="000000"/>
         </w:rPr>
       </w:pPr>
     </w:p>
     <w:p>
       <w:pPr>
+        <w:pStyle w:val="ListParagraph"/>
         <w:shd w:val="clear" w:color="auto" w:fill="FFFFFF"/>
         <w:tabs>
           <w:tab w:val="left" w:pos="916"/>
@@ -850,8 +736,9 @@
           <w:tab w:val="left" w:pos="14656"/>
         </w:tabs>
         <w:rPr>
-          <w:b/>
-          <w:bCs/>
+          <w:rFonts w:ascii="Times New Roman" w:hAnsi="Times New Roman" w:cs="Times New Roman"/>
+          <w:i/>
+          <w:iCs/>
           <w:color w:val="000000"/>
         </w:rPr>
       </w:pPr>
@@ -886,6 +773,7 @@
     </w:p>
     <w:p>
       <w:pPr>
+        <w:pStyle w:val="ListParagraph"/>
         <w:shd w:val="clear" w:color="auto" w:fill="FFFFFF"/>
         <w:tabs>
           <w:tab w:val="left" w:pos="916"/>
@@ -906,34 +794,7 @@
           <w:tab w:val="left" w:pos="14656"/>
         </w:tabs>
         <w:rPr>
-          <w:b/>
-          <w:bCs/>
-          <w:color w:val="000000"/>
-        </w:rPr>
-      </w:pPr>
-    </w:p>
-    <w:p>
-      <w:pPr>
-        <w:shd w:val="clear" w:color="auto" w:fill="FFFFFF"/>
-        <w:tabs>
-          <w:tab w:val="left" w:pos="916"/>
-          <w:tab w:val="left" w:pos="1832"/>
-          <w:tab w:val="left" w:pos="2748"/>
-          <w:tab w:val="left" w:pos="3664"/>
-          <w:tab w:val="left" w:pos="4580"/>
-          <w:tab w:val="left" w:pos="5496"/>
-          <w:tab w:val="left" w:pos="6412"/>
-          <w:tab w:val="left" w:pos="7328"/>
-          <w:tab w:val="left" w:pos="8244"/>
-          <w:tab w:val="left" w:pos="9160"/>
-          <w:tab w:val="left" w:pos="10076"/>
-          <w:tab w:val="left" w:pos="10992"/>
-          <w:tab w:val="left" w:pos="11908"/>
-          <w:tab w:val="left" w:pos="12824"/>
-          <w:tab w:val="left" w:pos="13740"/>
-          <w:tab w:val="left" w:pos="14656"/>
-        </w:tabs>
-        <w:rPr>
+          <w:rFonts w:ascii="Times New Roman" w:hAnsi="Times New Roman" w:cs="Times New Roman"/>
           <w:b/>
           <w:bCs/>
           <w:color w:val="000000"/>
@@ -945,7 +806,7 @@
         <w:pStyle w:val="ListParagraph"/>
         <w:numPr>
           <w:ilvl w:val="0"/>
-          <w:numId w:val="2"/>
+          <w:numId w:val="4"/>
         </w:numPr>
         <w:shd w:val="clear" w:color="auto" w:fill="FFFFFF"/>
         <w:tabs>
@@ -1029,14 +890,51 @@
           <w:tab w:val="left" w:pos="14656"/>
         </w:tabs>
         <w:rPr>
-          <w:b/>
-          <w:bCs/>
+          <w:i/>
+          <w:iCs/>
           <w:color w:val="000000"/>
         </w:rPr>
       </w:pPr>
-    </w:p>
-    <w:p>
-      <w:pPr>
+      <w:r>
+        <w:rPr>
+          <w:i/>
+          <w:iCs/>
+          <w:color w:val="000000"/>
+        </w:rPr>
+        <w:tab/>
+      </w:r>
+    </w:p>
+    <w:p>
+      <w:pPr>
+        <w:rPr>
+          <w:b/>
+          <w:bCs/>
+          <w:color w:val="000000"/>
+        </w:rPr>
+      </w:pPr>
+    </w:p>
+    <w:p>
+      <w:pPr>
+        <w:pStyle w:val="ListParagraph"/>
+        <w:numPr>
+          <w:ilvl w:val="0"/>
+          <w:numId w:val="4"/>
+        </w:numPr>
+        <w:rPr>
+          <w:rFonts w:ascii="Times New Roman" w:hAnsi="Times New Roman" w:cs="Times New Roman"/>
+        </w:rPr>
+      </w:pPr>
+      <w:r>
+        <w:rPr>
+          <w:rFonts w:ascii="Times New Roman" w:hAnsi="Times New Roman" w:cs="Times New Roman"/>
+        </w:rPr>
+        <w:lastRenderedPageBreak/>
+        <w:t xml:space="preserve">Using your answer to the previous question, determine the values of the upper and lower fence. </w:t>
+      </w:r>
+    </w:p>
+    <w:p>
+      <w:pPr>
+        <w:pStyle w:val="ListParagraph"/>
         <w:shd w:val="clear" w:color="auto" w:fill="FFFFFF"/>
         <w:tabs>
           <w:tab w:val="left" w:pos="916"/>
@@ -1057,6 +955,7 @@
           <w:tab w:val="left" w:pos="14656"/>
         </w:tabs>
         <w:rPr>
+          <w:rFonts w:ascii="Times New Roman" w:hAnsi="Times New Roman" w:cs="Times New Roman"/>
           <w:b/>
           <w:bCs/>
           <w:color w:val="000000"/>
@@ -1065,10 +964,31 @@
     </w:p>
     <w:p>
       <w:pPr>
-        <w:rPr>
-          <w:b/>
-          <w:bCs/>
-          <w:color w:val="000000"/>
+        <w:pStyle w:val="ListParagraph"/>
+        <w:rPr>
+          <w:rFonts w:ascii="Times New Roman" w:hAnsi="Times New Roman" w:cs="Times New Roman"/>
+          <w:i/>
+          <w:iCs/>
+        </w:rPr>
+      </w:pPr>
+    </w:p>
+    <w:p>
+      <w:pPr>
+        <w:pStyle w:val="ListParagraph"/>
+        <w:rPr>
+          <w:rFonts w:ascii="Times New Roman" w:hAnsi="Times New Roman" w:cs="Times New Roman"/>
+          <w:b/>
+          <w:bCs/>
+        </w:rPr>
+      </w:pPr>
+    </w:p>
+    <w:p>
+      <w:pPr>
+        <w:pStyle w:val="ListParagraph"/>
+        <w:rPr>
+          <w:rFonts w:ascii="Times New Roman" w:hAnsi="Times New Roman" w:cs="Times New Roman"/>
+          <w:b/>
+          <w:bCs/>
         </w:rPr>
       </w:pPr>
     </w:p>
@@ -1077,7 +997,7 @@
         <w:pStyle w:val="ListParagraph"/>
         <w:numPr>
           <w:ilvl w:val="0"/>
-          <w:numId w:val="2"/>
+          <w:numId w:val="4"/>
         </w:numPr>
         <w:rPr>
           <w:rFonts w:ascii="Times New Roman" w:hAnsi="Times New Roman" w:cs="Times New Roman"/>
@@ -1087,46 +1007,26 @@
         <w:rPr>
           <w:rFonts w:ascii="Times New Roman" w:hAnsi="Times New Roman" w:cs="Times New Roman"/>
         </w:rPr>
-        <w:t xml:space="preserve">Using your answer to the previous question, determine the values of the upper and lower fence. </w:t>
-      </w:r>
-    </w:p>
-    <w:p>
-      <w:pPr>
-        <w:pStyle w:val="ListParagraph"/>
-        <w:shd w:val="clear" w:color="auto" w:fill="FFFFFF"/>
-        <w:tabs>
-          <w:tab w:val="left" w:pos="916"/>
-          <w:tab w:val="left" w:pos="1832"/>
-          <w:tab w:val="left" w:pos="2748"/>
-          <w:tab w:val="left" w:pos="3664"/>
-          <w:tab w:val="left" w:pos="4580"/>
-          <w:tab w:val="left" w:pos="5496"/>
-          <w:tab w:val="left" w:pos="6412"/>
-          <w:tab w:val="left" w:pos="7328"/>
-          <w:tab w:val="left" w:pos="8244"/>
-          <w:tab w:val="left" w:pos="9160"/>
-          <w:tab w:val="left" w:pos="10076"/>
-          <w:tab w:val="left" w:pos="10992"/>
-          <w:tab w:val="left" w:pos="11908"/>
-          <w:tab w:val="left" w:pos="12824"/>
-          <w:tab w:val="left" w:pos="13740"/>
-          <w:tab w:val="left" w:pos="14656"/>
-        </w:tabs>
-        <w:rPr>
-          <w:rFonts w:ascii="Times New Roman" w:hAnsi="Times New Roman" w:cs="Times New Roman"/>
-          <w:b/>
-          <w:bCs/>
-          <w:color w:val="000000"/>
-        </w:rPr>
-      </w:pPr>
-    </w:p>
-    <w:p>
-      <w:pPr>
-        <w:pStyle w:val="ListParagraph"/>
-        <w:rPr>
-          <w:rFonts w:ascii="Times New Roman" w:hAnsi="Times New Roman" w:cs="Times New Roman"/>
-          <w:b/>
-          <w:bCs/>
+        <w:t xml:space="preserve">Is a time of 330 minutes an outlier? What about a time of 120 minutes? </w:t>
+      </w:r>
+    </w:p>
+    <w:p>
+      <w:pPr>
+        <w:pStyle w:val="ListParagraph"/>
+        <w:rPr>
+          <w:rFonts w:ascii="Times New Roman" w:hAnsi="Times New Roman" w:cs="Times New Roman"/>
+          <w:b/>
+          <w:bCs/>
+        </w:rPr>
+      </w:pPr>
+    </w:p>
+    <w:p>
+      <w:pPr>
+        <w:pStyle w:val="ListParagraph"/>
+        <w:rPr>
+          <w:rFonts w:ascii="Times New Roman" w:hAnsi="Times New Roman" w:cs="Times New Roman"/>
+          <w:i/>
+          <w:iCs/>
         </w:rPr>
       </w:pPr>
     </w:p>
@@ -1155,7 +1055,7 @@
         <w:pStyle w:val="ListParagraph"/>
         <w:numPr>
           <w:ilvl w:val="0"/>
-          <w:numId w:val="2"/>
+          <w:numId w:val="4"/>
         </w:numPr>
         <w:rPr>
           <w:rFonts w:ascii="Times New Roman" w:hAnsi="Times New Roman" w:cs="Times New Roman"/>
@@ -1165,68 +1065,102 @@
         <w:rPr>
           <w:rFonts w:ascii="Times New Roman" w:hAnsi="Times New Roman" w:cs="Times New Roman"/>
         </w:rPr>
-        <w:t xml:space="preserve">Is a time of </w:t>
-      </w:r>
-      <w:r>
-        <w:rPr>
-          <w:rFonts w:ascii="Times New Roman" w:hAnsi="Times New Roman" w:cs="Times New Roman"/>
-        </w:rPr>
-        <w:t>195</w:t>
-      </w:r>
-      <w:r>
-        <w:rPr>
-          <w:rFonts w:ascii="Times New Roman" w:hAnsi="Times New Roman" w:cs="Times New Roman"/>
-        </w:rPr>
-        <w:t>00 seconds an outlier? What about a time of 7</w:t>
-      </w:r>
-      <w:r>
-        <w:rPr>
-          <w:rFonts w:ascii="Times New Roman" w:hAnsi="Times New Roman" w:cs="Times New Roman"/>
-        </w:rPr>
-        <w:t>1</w:t>
-      </w:r>
-      <w:r>
-        <w:rPr>
-          <w:rFonts w:ascii="Times New Roman" w:hAnsi="Times New Roman" w:cs="Times New Roman"/>
-        </w:rPr>
-        <w:t xml:space="preserve">00 seconds? </w:t>
-      </w:r>
-    </w:p>
-    <w:p>
-      <w:pPr>
-        <w:pStyle w:val="ListParagraph"/>
-        <w:rPr>
-          <w:rFonts w:ascii="Times New Roman" w:hAnsi="Times New Roman" w:cs="Times New Roman"/>
-          <w:b/>
-          <w:bCs/>
-        </w:rPr>
-      </w:pPr>
-    </w:p>
-    <w:p>
-      <w:pPr>
-        <w:pStyle w:val="ListParagraph"/>
-        <w:rPr>
-          <w:rFonts w:ascii="Times New Roman" w:hAnsi="Times New Roman" w:cs="Times New Roman"/>
-          <w:b/>
-          <w:bCs/>
-        </w:rPr>
-      </w:pPr>
-    </w:p>
-    <w:p>
-      <w:pPr>
-        <w:pStyle w:val="ListParagraph"/>
-        <w:rPr>
-          <w:rFonts w:ascii="Times New Roman" w:hAnsi="Times New Roman" w:cs="Times New Roman"/>
-          <w:b/>
-          <w:bCs/>
-        </w:rPr>
-      </w:pPr>
-    </w:p>
-    <w:p>
-      <w:pPr>
-        <w:pStyle w:val="ListParagraph"/>
-        <w:rPr>
-          <w:rFonts w:ascii="Times New Roman" w:hAnsi="Times New Roman" w:cs="Times New Roman"/>
+        <w:t>The mean and standard deviation of only men’s results can be found below. Using this information, calculate the z-score of the top male finishers who completed the race in 126 minutes. Provide an interpretation of the result.</w:t>
+      </w:r>
+    </w:p>
+    <w:p>
+      <w:pPr>
+        <w:pStyle w:val="ListParagraph"/>
+        <w:jc w:val="center"/>
+        <w:rPr>
+          <w:rFonts w:ascii="Times New Roman" w:hAnsi="Times New Roman" w:cs="Times New Roman"/>
+          <w:b/>
+          <w:bCs/>
+        </w:rPr>
+      </w:pPr>
+      <w:r>
+        <w:rPr>
+          <w:rFonts w:ascii="Times New Roman" w:hAnsi="Times New Roman" w:cs="Times New Roman"/>
+          <w:b/>
+          <w:bCs/>
+        </w:rPr>
+        <w:t>Mean</w:t>
+      </w:r>
+      <w:r>
+        <w:rPr>
+          <w:rFonts w:ascii="Times New Roman" w:hAnsi="Times New Roman" w:cs="Times New Roman"/>
+          <w:b/>
+          <w:bCs/>
+        </w:rPr>
+        <w:tab/>
+      </w:r>
+      <w:r>
+        <w:rPr>
+          <w:rFonts w:ascii="Times New Roman" w:hAnsi="Times New Roman" w:cs="Times New Roman"/>
+          <w:b/>
+          <w:bCs/>
+        </w:rPr>
+        <w:tab/>
+        <w:t>Standard Deviation</w:t>
+      </w:r>
+    </w:p>
+    <w:p>
+      <w:pPr>
+        <w:pStyle w:val="ListParagraph"/>
+        <w:ind w:left="2880"/>
+        <w:rPr>
+          <w:rFonts w:ascii="Times New Roman" w:hAnsi="Times New Roman" w:cs="Times New Roman"/>
+        </w:rPr>
+      </w:pPr>
+      <w:r>
+        <w:rPr>
+          <w:rFonts w:ascii="Times New Roman" w:hAnsi="Times New Roman" w:cs="Times New Roman"/>
+        </w:rPr>
+        <w:t xml:space="preserve">      212.42</w:t>
+      </w:r>
+      <w:r>
+        <w:rPr>
+          <w:rFonts w:ascii="Times New Roman" w:hAnsi="Times New Roman" w:cs="Times New Roman"/>
+        </w:rPr>
+        <w:tab/>
+        <w:t xml:space="preserve">                 43.66</w:t>
+      </w:r>
+    </w:p>
+    <w:p>
+      <w:pPr>
+        <w:rPr>
+          <w:b/>
+          <w:bCs/>
+        </w:rPr>
+      </w:pPr>
+    </w:p>
+    <w:p>
+      <w:pPr>
+        <w:rPr>
+          <w:b/>
+          <w:bCs/>
+        </w:rPr>
+      </w:pPr>
+    </w:p>
+    <w:p>
+      <w:pPr>
+        <w:rPr>
+          <w:i/>
+          <w:iCs/>
+        </w:rPr>
+      </w:pPr>
+    </w:p>
+    <w:p>
+      <w:pPr>
+        <w:rPr>
+          <w:i/>
+          <w:iCs/>
+        </w:rPr>
+      </w:pPr>
+    </w:p>
+    <w:p>
+      <w:pPr>
+        <w:rPr>
           <w:b/>
           <w:bCs/>
         </w:rPr>
@@ -1237,7 +1171,7 @@
         <w:pStyle w:val="ListParagraph"/>
         <w:numPr>
           <w:ilvl w:val="0"/>
-          <w:numId w:val="2"/>
+          <w:numId w:val="4"/>
         </w:numPr>
         <w:rPr>
           <w:rFonts w:ascii="Times New Roman" w:hAnsi="Times New Roman" w:cs="Times New Roman"/>
@@ -1247,43 +1181,7 @@
         <w:rPr>
           <w:rFonts w:ascii="Times New Roman" w:hAnsi="Times New Roman" w:cs="Times New Roman"/>
         </w:rPr>
-        <w:t xml:space="preserve">The mean and standard deviation of </w:t>
-      </w:r>
-      <w:r>
-        <w:rPr>
-          <w:rFonts w:ascii="Times New Roman" w:hAnsi="Times New Roman" w:cs="Times New Roman"/>
-        </w:rPr>
-        <w:t xml:space="preserve">only men’s results </w:t>
-      </w:r>
-      <w:r>
-        <w:rPr>
-          <w:rFonts w:ascii="Times New Roman" w:hAnsi="Times New Roman" w:cs="Times New Roman"/>
-        </w:rPr>
-        <w:t xml:space="preserve">can be found below. Using this information, calculate the z-score of </w:t>
-      </w:r>
-      <w:r>
-        <w:rPr>
-          <w:rFonts w:ascii="Times New Roman" w:hAnsi="Times New Roman" w:cs="Times New Roman"/>
-        </w:rPr>
-        <w:t xml:space="preserve">the top male </w:t>
-      </w:r>
-      <w:r>
-        <w:rPr>
-          <w:rFonts w:ascii="Times New Roman" w:hAnsi="Times New Roman" w:cs="Times New Roman"/>
-        </w:rPr>
-        <w:t xml:space="preserve">finisher who completed the race in </w:t>
-      </w:r>
-      <w:r>
-        <w:rPr>
-          <w:rFonts w:ascii="Times New Roman" w:hAnsi="Times New Roman" w:cs="Times New Roman"/>
-        </w:rPr>
-        <w:t>7554 seconds.</w:t>
-      </w:r>
-      <w:r>
-        <w:rPr>
-          <w:rFonts w:ascii="Times New Roman" w:hAnsi="Times New Roman" w:cs="Times New Roman"/>
-        </w:rPr>
-        <w:t xml:space="preserve"> Provide an interpretation of the result.</w:t>
+        <w:t>The mean and standard deviation of only women’s results can be found below. Using this information, calculate the z-score of the top female finishers who completed the race in 142 minutes. Provide an interpretation of the result.</w:t>
       </w:r>
     </w:p>
     <w:p>
@@ -1334,43 +1232,59 @@
         <w:rPr>
           <w:rFonts w:ascii="Times New Roman" w:hAnsi="Times New Roman" w:cs="Times New Roman"/>
         </w:rPr>
-        <w:t xml:space="preserve">      2745.52</w:t>
+        <w:t xml:space="preserve">      235.92</w:t>
       </w:r>
       <w:r>
         <w:rPr>
           <w:rFonts w:ascii="Times New Roman" w:hAnsi="Times New Roman" w:cs="Times New Roman"/>
         </w:rPr>
         <w:tab/>
-        <w:t xml:space="preserve">                 2619.31</w:t>
-      </w:r>
-    </w:p>
-    <w:p>
-      <w:pPr>
-        <w:rPr>
-          <w:b/>
-          <w:bCs/>
-        </w:rPr>
-      </w:pPr>
-    </w:p>
-    <w:p>
-      <w:pPr>
-        <w:rPr>
-          <w:b/>
-          <w:bCs/>
-        </w:rPr>
-      </w:pPr>
-    </w:p>
-    <w:p>
-      <w:pPr>
-        <w:rPr>
-          <w:b/>
-          <w:bCs/>
-        </w:rPr>
-      </w:pPr>
-    </w:p>
-    <w:p>
-      <w:pPr>
-        <w:rPr>
+        <w:t xml:space="preserve">                 40.14</w:t>
+      </w:r>
+    </w:p>
+    <w:p>
+      <w:pPr>
+        <w:pStyle w:val="ListParagraph"/>
+        <w:ind w:left="2880"/>
+        <w:rPr>
+          <w:rFonts w:ascii="Times New Roman" w:hAnsi="Times New Roman" w:cs="Times New Roman"/>
+        </w:rPr>
+      </w:pPr>
+    </w:p>
+    <w:p>
+      <w:pPr>
+        <w:pStyle w:val="ListParagraph"/>
+        <w:ind w:left="2880"/>
+        <w:rPr>
+          <w:rFonts w:ascii="Times New Roman" w:hAnsi="Times New Roman" w:cs="Times New Roman"/>
+        </w:rPr>
+      </w:pPr>
+    </w:p>
+    <w:p>
+      <w:pPr>
+        <w:pStyle w:val="ListParagraph"/>
+        <w:rPr>
+          <w:rFonts w:ascii="Times New Roman" w:hAnsi="Times New Roman" w:cs="Times New Roman"/>
+          <w:i/>
+          <w:iCs/>
+        </w:rPr>
+      </w:pPr>
+    </w:p>
+    <w:p>
+      <w:pPr>
+        <w:pStyle w:val="ListParagraph"/>
+        <w:rPr>
+          <w:rFonts w:ascii="Times New Roman" w:hAnsi="Times New Roman" w:cs="Times New Roman"/>
+          <w:i/>
+          <w:iCs/>
+        </w:rPr>
+      </w:pPr>
+    </w:p>
+    <w:p>
+      <w:pPr>
+        <w:pStyle w:val="ListParagraph"/>
+        <w:rPr>
+          <w:rFonts w:ascii="Times New Roman" w:hAnsi="Times New Roman" w:cs="Times New Roman"/>
           <w:b/>
           <w:bCs/>
         </w:rPr>
@@ -1381,156 +1295,7 @@
         <w:pStyle w:val="ListParagraph"/>
         <w:numPr>
           <w:ilvl w:val="0"/>
-          <w:numId w:val="2"/>
-        </w:numPr>
-        <w:rPr>
-          <w:rFonts w:ascii="Times New Roman" w:hAnsi="Times New Roman" w:cs="Times New Roman"/>
-        </w:rPr>
-      </w:pPr>
-      <w:r>
-        <w:rPr>
-          <w:rFonts w:ascii="Times New Roman" w:hAnsi="Times New Roman" w:cs="Times New Roman"/>
-        </w:rPr>
-        <w:t xml:space="preserve">The mean and standard deviation of only women’s results can be found below. Using this information, calculate the z-score of the top female finisher who completed the race in </w:t>
-      </w:r>
-      <w:r>
-        <w:rPr>
-          <w:rFonts w:ascii="Times New Roman" w:hAnsi="Times New Roman" w:cs="Times New Roman"/>
-        </w:rPr>
-        <w:t>8498</w:t>
-      </w:r>
-      <w:r>
-        <w:rPr>
-          <w:rFonts w:ascii="Times New Roman" w:hAnsi="Times New Roman" w:cs="Times New Roman"/>
-        </w:rPr>
-        <w:t xml:space="preserve"> seconds.</w:t>
-      </w:r>
-      <w:r>
-        <w:rPr>
-          <w:rFonts w:ascii="Times New Roman" w:hAnsi="Times New Roman" w:cs="Times New Roman"/>
-        </w:rPr>
-        <w:t xml:space="preserve"> Provide an interpretation of the result.</w:t>
-      </w:r>
-    </w:p>
-    <w:p>
-      <w:pPr>
-        <w:pStyle w:val="ListParagraph"/>
-        <w:jc w:val="center"/>
-        <w:rPr>
-          <w:rFonts w:ascii="Times New Roman" w:hAnsi="Times New Roman" w:cs="Times New Roman"/>
-          <w:b/>
-          <w:bCs/>
-        </w:rPr>
-      </w:pPr>
-      <w:r>
-        <w:rPr>
-          <w:rFonts w:ascii="Times New Roman" w:hAnsi="Times New Roman" w:cs="Times New Roman"/>
-          <w:b/>
-          <w:bCs/>
-        </w:rPr>
-        <w:t>Mean</w:t>
-      </w:r>
-      <w:r>
-        <w:rPr>
-          <w:rFonts w:ascii="Times New Roman" w:hAnsi="Times New Roman" w:cs="Times New Roman"/>
-          <w:b/>
-          <w:bCs/>
-        </w:rPr>
-        <w:tab/>
-      </w:r>
-      <w:r>
-        <w:rPr>
-          <w:rFonts w:ascii="Times New Roman" w:hAnsi="Times New Roman" w:cs="Times New Roman"/>
-          <w:b/>
-          <w:bCs/>
-        </w:rPr>
-        <w:tab/>
-        <w:t>Standard Deviation</w:t>
-      </w:r>
-    </w:p>
-    <w:p>
-      <w:pPr>
-        <w:pStyle w:val="ListParagraph"/>
-        <w:ind w:left="2880"/>
-        <w:rPr>
-          <w:rFonts w:ascii="Times New Roman" w:hAnsi="Times New Roman" w:cs="Times New Roman"/>
-        </w:rPr>
-      </w:pPr>
-      <w:r>
-        <w:rPr>
-          <w:rFonts w:ascii="Times New Roman" w:hAnsi="Times New Roman" w:cs="Times New Roman"/>
-        </w:rPr>
-        <w:t xml:space="preserve">      </w:t>
-      </w:r>
-      <w:r>
-        <w:rPr>
-          <w:rFonts w:ascii="Times New Roman" w:hAnsi="Times New Roman" w:cs="Times New Roman"/>
-        </w:rPr>
-        <w:t>14155.</w:t>
-      </w:r>
-      <w:r>
-        <w:rPr>
-          <w:rFonts w:ascii="Times New Roman" w:hAnsi="Times New Roman" w:cs="Times New Roman"/>
-        </w:rPr>
-        <w:t>68</w:t>
-      </w:r>
-      <w:r>
-        <w:rPr>
-          <w:rFonts w:ascii="Times New Roman" w:hAnsi="Times New Roman" w:cs="Times New Roman"/>
-        </w:rPr>
-        <w:tab/>
-        <w:t xml:space="preserve">                 </w:t>
-      </w:r>
-      <w:r>
-        <w:rPr>
-          <w:rFonts w:ascii="Times New Roman" w:hAnsi="Times New Roman" w:cs="Times New Roman"/>
-        </w:rPr>
-        <w:t>2408.28</w:t>
-      </w:r>
-    </w:p>
-    <w:p>
-      <w:pPr>
-        <w:pStyle w:val="ListParagraph"/>
-        <w:ind w:left="2880"/>
-        <w:rPr>
-          <w:rFonts w:ascii="Times New Roman" w:hAnsi="Times New Roman" w:cs="Times New Roman"/>
-        </w:rPr>
-      </w:pPr>
-    </w:p>
-    <w:p>
-      <w:pPr>
-        <w:pStyle w:val="ListParagraph"/>
-        <w:rPr>
-          <w:rFonts w:ascii="Times New Roman" w:hAnsi="Times New Roman" w:cs="Times New Roman"/>
-          <w:b/>
-          <w:bCs/>
-        </w:rPr>
-      </w:pPr>
-    </w:p>
-    <w:p>
-      <w:pPr>
-        <w:pStyle w:val="ListParagraph"/>
-        <w:rPr>
-          <w:rFonts w:ascii="Times New Roman" w:hAnsi="Times New Roman" w:cs="Times New Roman"/>
-          <w:b/>
-          <w:bCs/>
-        </w:rPr>
-      </w:pPr>
-    </w:p>
-    <w:p>
-      <w:pPr>
-        <w:pStyle w:val="ListParagraph"/>
-        <w:rPr>
-          <w:rFonts w:ascii="Times New Roman" w:hAnsi="Times New Roman" w:cs="Times New Roman"/>
-        </w:rPr>
-      </w:pPr>
-    </w:p>
-    <w:p>
-      <w:pPr>
-        <w:pStyle w:val="ListParagraph"/>
-        <w:numPr>
-          <w:ilvl w:val="0"/>
-          <w:numId w:val="2"/>
+          <w:numId w:val="4"/>
         </w:numPr>
         <w:rPr>
           <w:rFonts w:ascii="Times New Roman" w:hAnsi="Times New Roman" w:cs="Times New Roman"/>
@@ -1542,19 +1307,40 @@
           <w:color w:val="000000"/>
           <w:shd w:val="clear" w:color="auto" w:fill="FFFFFF"/>
         </w:rPr>
-        <w:t>Based on your answers to the previous two questions, determine which top finisher had the more remarkable result in relation to their respective field.</w:t>
-      </w:r>
-    </w:p>
-    <w:p>
-      <w:pPr>
-        <w:pStyle w:val="ListParagraph"/>
-        <w:rPr>
-          <w:rFonts w:ascii="Times New Roman" w:hAnsi="Times New Roman" w:cs="Times New Roman"/>
-          <w:b/>
-          <w:bCs/>
-        </w:rPr>
-      </w:pPr>
-    </w:p>
+        <w:t xml:space="preserve">Based on your answers to the previous two questions, determine which top finisher had the more remarkable result in relation to their respective field. </w:t>
+      </w:r>
+    </w:p>
+    <w:p>
+      <w:pPr>
+        <w:pStyle w:val="ListParagraph"/>
+        <w:rPr>
+          <w:rFonts w:ascii="Times New Roman" w:hAnsi="Times New Roman" w:cs="Times New Roman"/>
+          <w:color w:val="000000"/>
+          <w:shd w:val="clear" w:color="auto" w:fill="FFFFFF"/>
+        </w:rPr>
+      </w:pPr>
+    </w:p>
+    <w:p>
+      <w:pPr>
+        <w:pStyle w:val="ListParagraph"/>
+        <w:rPr>
+          <w:rFonts w:ascii="Times New Roman" w:hAnsi="Times New Roman" w:cs="Times New Roman"/>
+          <w:b/>
+          <w:bCs/>
+        </w:rPr>
+      </w:pPr>
+    </w:p>
+    <w:p>
+      <w:pPr>
+        <w:ind w:left="360"/>
+        <w:jc w:val="both"/>
+        <w:rPr>
+          <w:i/>
+          <w:iCs/>
+        </w:rPr>
+      </w:pPr>
+    </w:p>
+    <w:p/>
     <w:sectPr>
       <w:headerReference w:type="default" r:id="rId10"/>
       <w:pgSz w:w="12240" w:h="15840"/>
@@ -1741,6 +1527,273 @@
     </w:lvl>
   </w:abstractNum>
   <w:abstractNum w:abstractNumId="1" w15:restartNumberingAfterBreak="0">
+    <w:nsid w:val="32D85661"/>
+    <w:multiLevelType w:val="hybridMultilevel"/>
+    <w:tmpl w:val="1A36FD1A"/>
+    <w:lvl w:ilvl="0" w:tplc="EE20FD1E">
+      <w:start w:val="2"/>
+      <w:numFmt w:val="lowerLetter"/>
+      <w:lvlText w:val="%1."/>
+      <w:lvlJc w:val="left"/>
+      <w:pPr>
+        <w:ind w:left="1080" w:hanging="360"/>
+      </w:pPr>
+      <w:rPr>
+        <w:rFonts w:hint="default"/>
+      </w:rPr>
+    </w:lvl>
+    <w:lvl w:ilvl="1" w:tplc="04090019" w:tentative="1">
+      <w:start w:val="1"/>
+      <w:numFmt w:val="lowerLetter"/>
+      <w:lvlText w:val="%2."/>
+      <w:lvlJc w:val="left"/>
+      <w:pPr>
+        <w:ind w:left="1800" w:hanging="360"/>
+      </w:pPr>
+    </w:lvl>
+    <w:lvl w:ilvl="2" w:tplc="0409001B" w:tentative="1">
+      <w:start w:val="1"/>
+      <w:numFmt w:val="lowerRoman"/>
+      <w:lvlText w:val="%3."/>
+      <w:lvlJc w:val="right"/>
+      <w:pPr>
+        <w:ind w:left="2520" w:hanging="180"/>
+      </w:pPr>
+    </w:lvl>
+    <w:lvl w:ilvl="3" w:tplc="0409000F" w:tentative="1">
+      <w:start w:val="1"/>
+      <w:numFmt w:val="decimal"/>
+      <w:lvlText w:val="%4."/>
+      <w:lvlJc w:val="left"/>
+      <w:pPr>
+        <w:ind w:left="3240" w:hanging="360"/>
+      </w:pPr>
+    </w:lvl>
+    <w:lvl w:ilvl="4" w:tplc="04090019" w:tentative="1">
+      <w:start w:val="1"/>
+      <w:numFmt w:val="lowerLetter"/>
+      <w:lvlText w:val="%5."/>
+      <w:lvlJc w:val="left"/>
+      <w:pPr>
+        <w:ind w:left="3960" w:hanging="360"/>
+      </w:pPr>
+    </w:lvl>
+    <w:lvl w:ilvl="5" w:tplc="0409001B" w:tentative="1">
+      <w:start w:val="1"/>
+      <w:numFmt w:val="lowerRoman"/>
+      <w:lvlText w:val="%6."/>
+      <w:lvlJc w:val="right"/>
+      <w:pPr>
+        <w:ind w:left="4680" w:hanging="180"/>
+      </w:pPr>
+    </w:lvl>
+    <w:lvl w:ilvl="6" w:tplc="0409000F" w:tentative="1">
+      <w:start w:val="1"/>
+      <w:numFmt w:val="decimal"/>
+      <w:lvlText w:val="%7."/>
+      <w:lvlJc w:val="left"/>
+      <w:pPr>
+        <w:ind w:left="5400" w:hanging="360"/>
+      </w:pPr>
+    </w:lvl>
+    <w:lvl w:ilvl="7" w:tplc="04090019" w:tentative="1">
+      <w:start w:val="1"/>
+      <w:numFmt w:val="lowerLetter"/>
+      <w:lvlText w:val="%8."/>
+      <w:lvlJc w:val="left"/>
+      <w:pPr>
+        <w:ind w:left="6120" w:hanging="360"/>
+      </w:pPr>
+    </w:lvl>
+    <w:lvl w:ilvl="8" w:tplc="0409001B" w:tentative="1">
+      <w:start w:val="1"/>
+      <w:numFmt w:val="lowerRoman"/>
+      <w:lvlText w:val="%9."/>
+      <w:lvlJc w:val="right"/>
+      <w:pPr>
+        <w:ind w:left="6840" w:hanging="180"/>
+      </w:pPr>
+    </w:lvl>
+  </w:abstractNum>
+  <w:abstractNum w:abstractNumId="2" w15:restartNumberingAfterBreak="0">
+    <w:nsid w:val="4A340107"/>
+    <w:multiLevelType w:val="hybridMultilevel"/>
+    <w:tmpl w:val="D9841546"/>
+    <w:lvl w:ilvl="0" w:tplc="8AFC9000">
+      <w:start w:val="1"/>
+      <w:numFmt w:val="decimal"/>
+      <w:lvlText w:val="%1."/>
+      <w:lvlJc w:val="left"/>
+      <w:pPr>
+        <w:ind w:left="720" w:hanging="360"/>
+      </w:pPr>
+      <w:rPr>
+        <w:rFonts w:hint="default"/>
+      </w:rPr>
+    </w:lvl>
+    <w:lvl w:ilvl="1" w:tplc="04090019" w:tentative="1">
+      <w:start w:val="1"/>
+      <w:numFmt w:val="lowerLetter"/>
+      <w:lvlText w:val="%2."/>
+      <w:lvlJc w:val="left"/>
+      <w:pPr>
+        <w:ind w:left="1440" w:hanging="360"/>
+      </w:pPr>
+    </w:lvl>
+    <w:lvl w:ilvl="2" w:tplc="0409001B" w:tentative="1">
+      <w:start w:val="1"/>
+      <w:numFmt w:val="lowerRoman"/>
+      <w:lvlText w:val="%3."/>
+      <w:lvlJc w:val="right"/>
+      <w:pPr>
+        <w:ind w:left="2160" w:hanging="180"/>
+      </w:pPr>
+    </w:lvl>
+    <w:lvl w:ilvl="3" w:tplc="0409000F" w:tentative="1">
+      <w:start w:val="1"/>
+      <w:numFmt w:val="decimal"/>
+      <w:lvlText w:val="%4."/>
+      <w:lvlJc w:val="left"/>
+      <w:pPr>
+        <w:ind w:left="2880" w:hanging="360"/>
+      </w:pPr>
+    </w:lvl>
+    <w:lvl w:ilvl="4" w:tplc="04090019" w:tentative="1">
+      <w:start w:val="1"/>
+      <w:numFmt w:val="lowerLetter"/>
+      <w:lvlText w:val="%5."/>
+      <w:lvlJc w:val="left"/>
+      <w:pPr>
+        <w:ind w:left="3600" w:hanging="360"/>
+      </w:pPr>
+    </w:lvl>
+    <w:lvl w:ilvl="5" w:tplc="0409001B" w:tentative="1">
+      <w:start w:val="1"/>
+      <w:numFmt w:val="lowerRoman"/>
+      <w:lvlText w:val="%6."/>
+      <w:lvlJc w:val="right"/>
+      <w:pPr>
+        <w:ind w:left="4320" w:hanging="180"/>
+      </w:pPr>
+    </w:lvl>
+    <w:lvl w:ilvl="6" w:tplc="0409000F" w:tentative="1">
+      <w:start w:val="1"/>
+      <w:numFmt w:val="decimal"/>
+      <w:lvlText w:val="%7."/>
+      <w:lvlJc w:val="left"/>
+      <w:pPr>
+        <w:ind w:left="5040" w:hanging="360"/>
+      </w:pPr>
+    </w:lvl>
+    <w:lvl w:ilvl="7" w:tplc="04090019" w:tentative="1">
+      <w:start w:val="1"/>
+      <w:numFmt w:val="lowerLetter"/>
+      <w:lvlText w:val="%8."/>
+      <w:lvlJc w:val="left"/>
+      <w:pPr>
+        <w:ind w:left="5760" w:hanging="360"/>
+      </w:pPr>
+    </w:lvl>
+    <w:lvl w:ilvl="8" w:tplc="0409001B" w:tentative="1">
+      <w:start w:val="1"/>
+      <w:numFmt w:val="lowerRoman"/>
+      <w:lvlText w:val="%9."/>
+      <w:lvlJc w:val="right"/>
+      <w:pPr>
+        <w:ind w:left="6480" w:hanging="180"/>
+      </w:pPr>
+    </w:lvl>
+  </w:abstractNum>
+  <w:abstractNum w:abstractNumId="3" w15:restartNumberingAfterBreak="0">
+    <w:nsid w:val="50F624ED"/>
+    <w:multiLevelType w:val="hybridMultilevel"/>
+    <w:tmpl w:val="F7AE5B6A"/>
+    <w:lvl w:ilvl="0" w:tplc="35AEA756">
+      <w:start w:val="1"/>
+      <w:numFmt w:val="decimal"/>
+      <w:lvlText w:val="%1."/>
+      <w:lvlJc w:val="left"/>
+      <w:pPr>
+        <w:ind w:left="1080" w:hanging="360"/>
+      </w:pPr>
+      <w:rPr>
+        <w:rFonts w:hint="default"/>
+      </w:rPr>
+    </w:lvl>
+    <w:lvl w:ilvl="1" w:tplc="04090019" w:tentative="1">
+      <w:start w:val="1"/>
+      <w:numFmt w:val="lowerLetter"/>
+      <w:lvlText w:val="%2."/>
+      <w:lvlJc w:val="left"/>
+      <w:pPr>
+        <w:ind w:left="1800" w:hanging="360"/>
+      </w:pPr>
+    </w:lvl>
+    <w:lvl w:ilvl="2" w:tplc="0409001B" w:tentative="1">
+      <w:start w:val="1"/>
+      <w:numFmt w:val="lowerRoman"/>
+      <w:lvlText w:val="%3."/>
+      <w:lvlJc w:val="right"/>
+      <w:pPr>
+        <w:ind w:left="2520" w:hanging="180"/>
+      </w:pPr>
+    </w:lvl>
+    <w:lvl w:ilvl="3" w:tplc="0409000F" w:tentative="1">
+      <w:start w:val="1"/>
+      <w:numFmt w:val="decimal"/>
+      <w:lvlText w:val="%4."/>
+      <w:lvlJc w:val="left"/>
+      <w:pPr>
+        <w:ind w:left="3240" w:hanging="360"/>
+      </w:pPr>
+    </w:lvl>
+    <w:lvl w:ilvl="4" w:tplc="04090019" w:tentative="1">
+      <w:start w:val="1"/>
+      <w:numFmt w:val="lowerLetter"/>
+      <w:lvlText w:val="%5."/>
+      <w:lvlJc w:val="left"/>
+      <w:pPr>
+        <w:ind w:left="3960" w:hanging="360"/>
+      </w:pPr>
+    </w:lvl>
+    <w:lvl w:ilvl="5" w:tplc="0409001B" w:tentative="1">
+      <w:start w:val="1"/>
+      <w:numFmt w:val="lowerRoman"/>
+      <w:lvlText w:val="%6."/>
+      <w:lvlJc w:val="right"/>
+      <w:pPr>
+        <w:ind w:left="4680" w:hanging="180"/>
+      </w:pPr>
+    </w:lvl>
+    <w:lvl w:ilvl="6" w:tplc="0409000F" w:tentative="1">
+      <w:start w:val="1"/>
+      <w:numFmt w:val="decimal"/>
+      <w:lvlText w:val="%7."/>
+      <w:lvlJc w:val="left"/>
+      <w:pPr>
+        <w:ind w:left="5400" w:hanging="360"/>
+      </w:pPr>
+    </w:lvl>
+    <w:lvl w:ilvl="7" w:tplc="04090019" w:tentative="1">
+      <w:start w:val="1"/>
+      <w:numFmt w:val="lowerLetter"/>
+      <w:lvlText w:val="%8."/>
+      <w:lvlJc w:val="left"/>
+      <w:pPr>
+        <w:ind w:left="6120" w:hanging="360"/>
+      </w:pPr>
+    </w:lvl>
+    <w:lvl w:ilvl="8" w:tplc="0409001B" w:tentative="1">
+      <w:start w:val="1"/>
+      <w:numFmt w:val="lowerRoman"/>
+      <w:lvlText w:val="%9."/>
+      <w:lvlJc w:val="right"/>
+      <w:pPr>
+        <w:ind w:left="6840" w:hanging="180"/>
+      </w:pPr>
+    </w:lvl>
+  </w:abstractNum>
+  <w:abstractNum w:abstractNumId="4" w15:restartNumberingAfterBreak="0">
     <w:nsid w:val="7B7050A5"/>
     <w:multiLevelType w:val="hybridMultilevel"/>
     <w:tmpl w:val="61CC2E94"/>
@@ -1833,6 +1886,15 @@
     <w:abstractNumId w:val="0"/>
   </w:num>
   <w:num w:numId="2" w16cid:durableId="2043358661">
+    <w:abstractNumId w:val="4"/>
+  </w:num>
+  <w:num w:numId="3" w16cid:durableId="2090955617">
+    <w:abstractNumId w:val="3"/>
+  </w:num>
+  <w:num w:numId="4" w16cid:durableId="1194002894">
+    <w:abstractNumId w:val="2"/>
+  </w:num>
+  <w:num w:numId="5" w16cid:durableId="2036271120">
     <w:abstractNumId w:val="1"/>
   </w:num>
 </w:numbering>

</xml_diff>